<commit_message>
161123 - Added section on how to Commit. Added section on how to Push. (Docs\GIT Manual.docx).
</commit_message>
<xml_diff>
--- a/Docs/GIT Manual.docx
+++ b/Docs/GIT Manual.docx
@@ -604,21 +604,7 @@
           <w:b/>
           <w:lang w:val="en-US"/>
         </w:rPr>
-        <w:t xml:space="preserve"> -&gt; Stash </w:t>
-      </w:r>
-      <w:r>
-        <w:rPr>
-          <w:b/>
-          <w:lang w:val="en-US"/>
-        </w:rPr>
-        <w:t>Pop</w:t>
-      </w:r>
-      <w:r>
-        <w:rPr>
-          <w:b/>
-          <w:lang w:val="en-US"/>
-        </w:rPr>
-        <w:t xml:space="preserve"> </w:t>
+        <w:t xml:space="preserve"> -&gt; Stash Pop </w:t>
       </w:r>
       <w:r>
         <w:rPr>
@@ -652,15 +638,7 @@
         <w:rPr>
           <w:lang w:val="en-US"/>
         </w:rPr>
-        <w:t xml:space="preserve">option to view </w:t>
-      </w:r>
-      <w:bookmarkStart w:id="0" w:name="_GoBack"/>
-      <w:bookmarkEnd w:id="0"/>
-      <w:r>
-        <w:rPr>
-          <w:lang w:val="en-US"/>
-        </w:rPr>
-        <w:t>the stash stack.</w:t>
+        <w:t>option to view the stash stack.</w:t>
       </w:r>
     </w:p>
     <w:p>
@@ -763,6 +741,503 @@
         <w:t>Check that the changes are reapplied.</w:t>
       </w:r>
     </w:p>
+    <w:p>
+      <w:pPr>
+        <w:rPr>
+          <w:lang w:val="en-US"/>
+        </w:rPr>
+      </w:pPr>
+    </w:p>
+    <w:p>
+      <w:pPr>
+        <w:pStyle w:val="Ttulo2"/>
+        <w:rPr>
+          <w:lang w:val="en-US"/>
+        </w:rPr>
+      </w:pPr>
+      <w:r>
+        <w:rPr>
+          <w:lang w:val="en-US"/>
+        </w:rPr>
+        <w:t>Commit</w:t>
+      </w:r>
+    </w:p>
+    <w:p>
+      <w:pPr>
+        <w:rPr>
+          <w:lang w:val="en-US"/>
+        </w:rPr>
+      </w:pPr>
+    </w:p>
+    <w:p>
+      <w:pPr>
+        <w:rPr>
+          <w:lang w:val="en-US"/>
+        </w:rPr>
+      </w:pPr>
+      <w:r>
+        <w:rPr>
+          <w:lang w:val="en-US"/>
+        </w:rPr>
+        <w:t xml:space="preserve">Allows </w:t>
+      </w:r>
+      <w:proofErr w:type="gramStart"/>
+      <w:r>
+        <w:rPr>
+          <w:lang w:val="en-US"/>
+        </w:rPr>
+        <w:t>to commit</w:t>
+      </w:r>
+      <w:proofErr w:type="gramEnd"/>
+      <w:r>
+        <w:rPr>
+          <w:lang w:val="en-US"/>
+        </w:rPr>
+        <w:t>/save changes into the local repository.</w:t>
+      </w:r>
+    </w:p>
+    <w:p>
+      <w:pPr>
+        <w:pStyle w:val="Prrafodelista"/>
+        <w:numPr>
+          <w:ilvl w:val="0"/>
+          <w:numId w:val="5"/>
+        </w:numPr>
+        <w:rPr>
+          <w:lang w:val="en-US"/>
+        </w:rPr>
+      </w:pPr>
+      <w:r>
+        <w:rPr>
+          <w:lang w:val="en-US"/>
+        </w:rPr>
+        <w:t xml:space="preserve">Right click the root folder and select </w:t>
+      </w:r>
+      <w:proofErr w:type="spellStart"/>
+      <w:r>
+        <w:rPr>
+          <w:b/>
+          <w:lang w:val="en-US"/>
+        </w:rPr>
+        <w:t>Git</w:t>
+      </w:r>
+      <w:proofErr w:type="spellEnd"/>
+      <w:r>
+        <w:rPr>
+          <w:b/>
+          <w:lang w:val="en-US"/>
+        </w:rPr>
+        <w:t xml:space="preserve"> Commit -&gt; &lt;</w:t>
+      </w:r>
+      <w:proofErr w:type="spellStart"/>
+      <w:r>
+        <w:rPr>
+          <w:b/>
+          <w:lang w:val="en-US"/>
+        </w:rPr>
+        <w:t>branch_name</w:t>
+      </w:r>
+      <w:proofErr w:type="spellEnd"/>
+      <w:r>
+        <w:rPr>
+          <w:b/>
+          <w:lang w:val="en-US"/>
+        </w:rPr>
+        <w:t xml:space="preserve">&gt; </w:t>
+      </w:r>
+      <w:r>
+        <w:rPr>
+          <w:lang w:val="en-US"/>
+        </w:rPr>
+        <w:t>option.</w:t>
+      </w:r>
+    </w:p>
+    <w:p>
+      <w:pPr>
+        <w:pStyle w:val="Prrafodelista"/>
+        <w:numPr>
+          <w:ilvl w:val="0"/>
+          <w:numId w:val="5"/>
+        </w:numPr>
+        <w:rPr>
+          <w:lang w:val="en-US"/>
+        </w:rPr>
+      </w:pPr>
+      <w:r>
+        <w:rPr>
+          <w:lang w:val="en-US"/>
+        </w:rPr>
+        <w:t>Specify a message for the commit and check any files that are going to be included in the commit.</w:t>
+      </w:r>
+    </w:p>
+    <w:p>
+      <w:pPr>
+        <w:pStyle w:val="Prrafodelista"/>
+        <w:ind w:left="360"/>
+        <w:rPr>
+          <w:lang w:val="en-US"/>
+        </w:rPr>
+      </w:pPr>
+      <w:r>
+        <w:rPr>
+          <w:noProof/>
+          <w:lang w:eastAsia="es-MX"/>
+        </w:rPr>
+        <w:drawing>
+          <wp:inline distT="0" distB="0" distL="0" distR="0" wp14:anchorId="456C86B4" wp14:editId="6F787FE1">
+            <wp:extent cx="4724400" cy="4914900"/>
+            <wp:effectExtent l="0" t="0" r="0" b="0"/>
+            <wp:docPr id="4" name="Imagen 4"/>
+            <wp:cNvGraphicFramePr>
+              <a:graphicFrameLocks xmlns:a="http://schemas.openxmlformats.org/drawingml/2006/main" noChangeAspect="1"/>
+            </wp:cNvGraphicFramePr>
+            <a:graphic xmlns:a="http://schemas.openxmlformats.org/drawingml/2006/main">
+              <a:graphicData uri="http://schemas.openxmlformats.org/drawingml/2006/picture">
+                <pic:pic xmlns:pic="http://schemas.openxmlformats.org/drawingml/2006/picture">
+                  <pic:nvPicPr>
+                    <pic:cNvPr id="0" name=""/>
+                    <pic:cNvPicPr/>
+                  </pic:nvPicPr>
+                  <pic:blipFill>
+                    <a:blip r:embed="rId9"/>
+                    <a:stretch>
+                      <a:fillRect/>
+                    </a:stretch>
+                  </pic:blipFill>
+                  <pic:spPr>
+                    <a:xfrm>
+                      <a:off x="0" y="0"/>
+                      <a:ext cx="4724400" cy="4914900"/>
+                    </a:xfrm>
+                    <a:prstGeom prst="rect">
+                      <a:avLst/>
+                    </a:prstGeom>
+                  </pic:spPr>
+                </pic:pic>
+              </a:graphicData>
+            </a:graphic>
+          </wp:inline>
+        </w:drawing>
+      </w:r>
+    </w:p>
+    <w:p>
+      <w:pPr>
+        <w:pStyle w:val="Prrafodelista"/>
+        <w:numPr>
+          <w:ilvl w:val="0"/>
+          <w:numId w:val="5"/>
+        </w:numPr>
+        <w:rPr>
+          <w:lang w:val="en-US"/>
+        </w:rPr>
+      </w:pPr>
+      <w:r>
+        <w:rPr>
+          <w:lang w:val="en-US"/>
+        </w:rPr>
+        <w:t xml:space="preserve">Click the </w:t>
+      </w:r>
+      <w:r>
+        <w:rPr>
+          <w:b/>
+          <w:lang w:val="en-US"/>
+        </w:rPr>
+        <w:t xml:space="preserve">Commit </w:t>
+      </w:r>
+      <w:r>
+        <w:rPr>
+          <w:lang w:val="en-US"/>
+        </w:rPr>
+        <w:t>button.</w:t>
+      </w:r>
+    </w:p>
+    <w:p>
+      <w:pPr>
+        <w:rPr>
+          <w:lang w:val="en-US"/>
+        </w:rPr>
+      </w:pPr>
+    </w:p>
+    <w:p>
+      <w:pPr>
+        <w:pStyle w:val="Ttulo2"/>
+        <w:rPr>
+          <w:lang w:val="en-US"/>
+        </w:rPr>
+      </w:pPr>
+      <w:r>
+        <w:rPr>
+          <w:lang w:val="en-US"/>
+        </w:rPr>
+        <w:t>Push</w:t>
+      </w:r>
+    </w:p>
+    <w:p>
+      <w:pPr>
+        <w:rPr>
+          <w:lang w:val="en-US"/>
+        </w:rPr>
+      </w:pPr>
+    </w:p>
+    <w:p>
+      <w:pPr>
+        <w:rPr>
+          <w:lang w:val="en-US"/>
+        </w:rPr>
+      </w:pPr>
+      <w:proofErr w:type="gramStart"/>
+      <w:r>
+        <w:rPr>
+          <w:lang w:val="en-US"/>
+        </w:rPr>
+        <w:lastRenderedPageBreak/>
+        <w:t xml:space="preserve">Uploads the </w:t>
+      </w:r>
+      <w:proofErr w:type="spellStart"/>
+      <w:r>
+        <w:rPr>
+          <w:lang w:val="en-US"/>
+        </w:rPr>
+        <w:t>commited</w:t>
+      </w:r>
+      <w:proofErr w:type="spellEnd"/>
+      <w:r>
+        <w:rPr>
+          <w:lang w:val="en-US"/>
+        </w:rPr>
+        <w:t xml:space="preserve"> changes to the remote repository.</w:t>
+      </w:r>
+      <w:proofErr w:type="gramEnd"/>
+    </w:p>
+    <w:p>
+      <w:pPr>
+        <w:rPr>
+          <w:lang w:val="en-US"/>
+        </w:rPr>
+      </w:pPr>
+    </w:p>
+    <w:p>
+      <w:pPr>
+        <w:pStyle w:val="Prrafodelista"/>
+        <w:numPr>
+          <w:ilvl w:val="0"/>
+          <w:numId w:val="6"/>
+        </w:numPr>
+        <w:rPr>
+          <w:lang w:val="en-US"/>
+        </w:rPr>
+      </w:pPr>
+      <w:r>
+        <w:rPr>
+          <w:lang w:val="en-US"/>
+        </w:rPr>
+        <w:t xml:space="preserve">Right click the root folder and select the </w:t>
+      </w:r>
+      <w:proofErr w:type="spellStart"/>
+      <w:r>
+        <w:rPr>
+          <w:b/>
+          <w:lang w:val="en-US"/>
+        </w:rPr>
+        <w:t>TortoiseGit</w:t>
+      </w:r>
+      <w:proofErr w:type="spellEnd"/>
+      <w:r>
+        <w:rPr>
+          <w:b/>
+          <w:lang w:val="en-US"/>
+        </w:rPr>
+        <w:t xml:space="preserve"> -&gt; Push </w:t>
+      </w:r>
+      <w:r>
+        <w:rPr>
+          <w:lang w:val="en-US"/>
+        </w:rPr>
+        <w:t>option.</w:t>
+      </w:r>
+    </w:p>
+    <w:p>
+      <w:pPr>
+        <w:pStyle w:val="Prrafodelista"/>
+        <w:ind w:left="360"/>
+        <w:rPr>
+          <w:lang w:val="en-US"/>
+        </w:rPr>
+      </w:pPr>
+      <w:r>
+        <w:rPr>
+          <w:noProof/>
+          <w:lang w:eastAsia="es-MX"/>
+        </w:rPr>
+        <w:drawing>
+          <wp:inline distT="0" distB="0" distL="0" distR="0">
+            <wp:extent cx="4792980" cy="2116465"/>
+            <wp:effectExtent l="0" t="0" r="7620" b="0"/>
+            <wp:docPr id="5" name="Imagen 5"/>
+            <wp:cNvGraphicFramePr>
+              <a:graphicFrameLocks xmlns:a="http://schemas.openxmlformats.org/drawingml/2006/main" noChangeAspect="1"/>
+            </wp:cNvGraphicFramePr>
+            <a:graphic xmlns:a="http://schemas.openxmlformats.org/drawingml/2006/main">
+              <a:graphicData uri="http://schemas.openxmlformats.org/drawingml/2006/picture">
+                <pic:pic xmlns:pic="http://schemas.openxmlformats.org/drawingml/2006/picture">
+                  <pic:nvPicPr>
+                    <pic:cNvPr id="0" name="Picture 1"/>
+                    <pic:cNvPicPr>
+                      <a:picLocks noChangeAspect="1" noChangeArrowheads="1"/>
+                    </pic:cNvPicPr>
+                  </pic:nvPicPr>
+                  <pic:blipFill>
+                    <a:blip r:embed="rId10">
+                      <a:extLst>
+                        <a:ext uri="{28A0092B-C50C-407E-A947-70E740481C1C}">
+                          <a14:useLocalDpi xmlns:a14="http://schemas.microsoft.com/office/drawing/2010/main" val="0"/>
+                        </a:ext>
+                      </a:extLst>
+                    </a:blip>
+                    <a:srcRect/>
+                    <a:stretch>
+                      <a:fillRect/>
+                    </a:stretch>
+                  </pic:blipFill>
+                  <pic:spPr bwMode="auto">
+                    <a:xfrm>
+                      <a:off x="0" y="0"/>
+                      <a:ext cx="4792980" cy="2116465"/>
+                    </a:xfrm>
+                    <a:prstGeom prst="rect">
+                      <a:avLst/>
+                    </a:prstGeom>
+                    <a:noFill/>
+                    <a:ln>
+                      <a:noFill/>
+                    </a:ln>
+                  </pic:spPr>
+                </pic:pic>
+              </a:graphicData>
+            </a:graphic>
+          </wp:inline>
+        </w:drawing>
+      </w:r>
+    </w:p>
+    <w:p>
+      <w:pPr>
+        <w:pStyle w:val="Prrafodelista"/>
+        <w:numPr>
+          <w:ilvl w:val="0"/>
+          <w:numId w:val="6"/>
+        </w:numPr>
+        <w:rPr>
+          <w:lang w:val="en-US"/>
+        </w:rPr>
+      </w:pPr>
+      <w:r>
+        <w:rPr>
+          <w:lang w:val="en-US"/>
+        </w:rPr>
+        <w:t xml:space="preserve">Use default settings and click </w:t>
+      </w:r>
+      <w:r>
+        <w:rPr>
+          <w:b/>
+          <w:lang w:val="en-US"/>
+        </w:rPr>
+        <w:t xml:space="preserve">OK </w:t>
+      </w:r>
+      <w:r>
+        <w:rPr>
+          <w:lang w:val="en-US"/>
+        </w:rPr>
+        <w:t>button.</w:t>
+      </w:r>
+    </w:p>
+    <w:p>
+      <w:pPr>
+        <w:pStyle w:val="Prrafodelista"/>
+        <w:ind w:left="360"/>
+        <w:rPr>
+          <w:lang w:val="en-US"/>
+        </w:rPr>
+      </w:pPr>
+      <w:r>
+        <w:rPr>
+          <w:noProof/>
+          <w:lang w:eastAsia="es-MX"/>
+        </w:rPr>
+        <w:drawing>
+          <wp:inline distT="0" distB="0" distL="0" distR="0" wp14:anchorId="6C0C39EC" wp14:editId="0CAB8E06">
+            <wp:extent cx="2433838" cy="2628900"/>
+            <wp:effectExtent l="0" t="0" r="5080" b="0"/>
+            <wp:docPr id="6" name="Imagen 6"/>
+            <wp:cNvGraphicFramePr>
+              <a:graphicFrameLocks xmlns:a="http://schemas.openxmlformats.org/drawingml/2006/main" noChangeAspect="1"/>
+            </wp:cNvGraphicFramePr>
+            <a:graphic xmlns:a="http://schemas.openxmlformats.org/drawingml/2006/main">
+              <a:graphicData uri="http://schemas.openxmlformats.org/drawingml/2006/picture">
+                <pic:pic xmlns:pic="http://schemas.openxmlformats.org/drawingml/2006/picture">
+                  <pic:nvPicPr>
+                    <pic:cNvPr id="0" name=""/>
+                    <pic:cNvPicPr/>
+                  </pic:nvPicPr>
+                  <pic:blipFill>
+                    <a:blip r:embed="rId11"/>
+                    <a:stretch>
+                      <a:fillRect/>
+                    </a:stretch>
+                  </pic:blipFill>
+                  <pic:spPr>
+                    <a:xfrm>
+                      <a:off x="0" y="0"/>
+                      <a:ext cx="2433838" cy="2628900"/>
+                    </a:xfrm>
+                    <a:prstGeom prst="rect">
+                      <a:avLst/>
+                    </a:prstGeom>
+                  </pic:spPr>
+                </pic:pic>
+              </a:graphicData>
+            </a:graphic>
+          </wp:inline>
+        </w:drawing>
+      </w:r>
+    </w:p>
+    <w:p>
+      <w:pPr>
+        <w:pStyle w:val="Prrafodelista"/>
+        <w:numPr>
+          <w:ilvl w:val="0"/>
+          <w:numId w:val="6"/>
+        </w:numPr>
+        <w:rPr>
+          <w:lang w:val="en-US"/>
+        </w:rPr>
+      </w:pPr>
+      <w:r>
+        <w:rPr>
+          <w:lang w:val="en-US"/>
+        </w:rPr>
+        <w:t>Wait for the operation to complete.</w:t>
+      </w:r>
+      <w:bookmarkStart w:id="0" w:name="_GoBack"/>
+      <w:bookmarkEnd w:id="0"/>
+    </w:p>
+    <w:p>
+      <w:pPr>
+        <w:pStyle w:val="Prrafodelista"/>
+        <w:numPr>
+          <w:ilvl w:val="0"/>
+          <w:numId w:val="6"/>
+        </w:numPr>
+        <w:rPr>
+          <w:lang w:val="en-US"/>
+        </w:rPr>
+      </w:pPr>
+      <w:r>
+        <w:rPr>
+          <w:lang w:val="en-US"/>
+        </w:rPr>
+        <w:t>Validate that the changes were applied to the remote repository.</w:t>
+      </w:r>
+    </w:p>
     <w:sectPr>
       <w:pgSz w:w="12240" w:h="15840"/>
       <w:pgMar w:top="1417" w:right="1701" w:bottom="1417" w:left="1701" w:header="708" w:footer="708" w:gutter="0"/>
@@ -776,6 +1251,92 @@
 <file path=word/numbering.xml><?xml version="1.0" encoding="utf-8"?>
 <w:numbering xmlns:wpc="http://schemas.microsoft.com/office/word/2010/wordprocessingCanvas" xmlns:mc="http://schemas.openxmlformats.org/markup-compatibility/2006" xmlns:o="urn:schemas-microsoft-com:office:office" xmlns:r="http://schemas.openxmlformats.org/officeDocument/2006/relationships" xmlns:m="http://schemas.openxmlformats.org/officeDocument/2006/math" xmlns:v="urn:schemas-microsoft-com:vml" xmlns:wp14="http://schemas.microsoft.com/office/word/2010/wordprocessingDrawing" xmlns:wp="http://schemas.openxmlformats.org/drawingml/2006/wordprocessingDrawing" xmlns:w10="urn:schemas-microsoft-com:office:word" xmlns:w="http://schemas.openxmlformats.org/wordprocessingml/2006/main" xmlns:w14="http://schemas.microsoft.com/office/word/2010/wordml" xmlns:wpg="http://schemas.microsoft.com/office/word/2010/wordprocessingGroup" xmlns:wpi="http://schemas.microsoft.com/office/word/2010/wordprocessingInk" xmlns:wne="http://schemas.microsoft.com/office/word/2006/wordml" xmlns:wps="http://schemas.microsoft.com/office/word/2010/wordprocessingShape" mc:Ignorable="w14 wp14">
   <w:abstractNum w:abstractNumId="0">
+    <w:nsid w:val="00377B27"/>
+    <w:multiLevelType w:val="hybridMultilevel"/>
+    <w:tmpl w:val="4808CA86"/>
+    <w:lvl w:ilvl="0" w:tplc="080A000F">
+      <w:start w:val="1"/>
+      <w:numFmt w:val="decimal"/>
+      <w:lvlText w:val="%1."/>
+      <w:lvlJc w:val="left"/>
+      <w:pPr>
+        <w:ind w:left="360" w:hanging="360"/>
+      </w:pPr>
+    </w:lvl>
+    <w:lvl w:ilvl="1" w:tplc="080A0019" w:tentative="1">
+      <w:start w:val="1"/>
+      <w:numFmt w:val="lowerLetter"/>
+      <w:lvlText w:val="%2."/>
+      <w:lvlJc w:val="left"/>
+      <w:pPr>
+        <w:ind w:left="1080" w:hanging="360"/>
+      </w:pPr>
+    </w:lvl>
+    <w:lvl w:ilvl="2" w:tplc="080A001B" w:tentative="1">
+      <w:start w:val="1"/>
+      <w:numFmt w:val="lowerRoman"/>
+      <w:lvlText w:val="%3."/>
+      <w:lvlJc w:val="right"/>
+      <w:pPr>
+        <w:ind w:left="1800" w:hanging="180"/>
+      </w:pPr>
+    </w:lvl>
+    <w:lvl w:ilvl="3" w:tplc="080A000F" w:tentative="1">
+      <w:start w:val="1"/>
+      <w:numFmt w:val="decimal"/>
+      <w:lvlText w:val="%4."/>
+      <w:lvlJc w:val="left"/>
+      <w:pPr>
+        <w:ind w:left="2520" w:hanging="360"/>
+      </w:pPr>
+    </w:lvl>
+    <w:lvl w:ilvl="4" w:tplc="080A0019" w:tentative="1">
+      <w:start w:val="1"/>
+      <w:numFmt w:val="lowerLetter"/>
+      <w:lvlText w:val="%5."/>
+      <w:lvlJc w:val="left"/>
+      <w:pPr>
+        <w:ind w:left="3240" w:hanging="360"/>
+      </w:pPr>
+    </w:lvl>
+    <w:lvl w:ilvl="5" w:tplc="080A001B" w:tentative="1">
+      <w:start w:val="1"/>
+      <w:numFmt w:val="lowerRoman"/>
+      <w:lvlText w:val="%6."/>
+      <w:lvlJc w:val="right"/>
+      <w:pPr>
+        <w:ind w:left="3960" w:hanging="180"/>
+      </w:pPr>
+    </w:lvl>
+    <w:lvl w:ilvl="6" w:tplc="080A000F" w:tentative="1">
+      <w:start w:val="1"/>
+      <w:numFmt w:val="decimal"/>
+      <w:lvlText w:val="%7."/>
+      <w:lvlJc w:val="left"/>
+      <w:pPr>
+        <w:ind w:left="4680" w:hanging="360"/>
+      </w:pPr>
+    </w:lvl>
+    <w:lvl w:ilvl="7" w:tplc="080A0019" w:tentative="1">
+      <w:start w:val="1"/>
+      <w:numFmt w:val="lowerLetter"/>
+      <w:lvlText w:val="%8."/>
+      <w:lvlJc w:val="left"/>
+      <w:pPr>
+        <w:ind w:left="5400" w:hanging="360"/>
+      </w:pPr>
+    </w:lvl>
+    <w:lvl w:ilvl="8" w:tplc="080A001B" w:tentative="1">
+      <w:start w:val="1"/>
+      <w:numFmt w:val="lowerRoman"/>
+      <w:lvlText w:val="%9."/>
+      <w:lvlJc w:val="right"/>
+      <w:pPr>
+        <w:ind w:left="6120" w:hanging="180"/>
+      </w:pPr>
+    </w:lvl>
+  </w:abstractNum>
+  <w:abstractNum w:abstractNumId="1">
     <w:nsid w:val="01F41C36"/>
     <w:multiLevelType w:val="hybridMultilevel"/>
     <w:tmpl w:val="511C24AE"/>
@@ -861,7 +1422,7 @@
       </w:pPr>
     </w:lvl>
   </w:abstractNum>
-  <w:abstractNum w:abstractNumId="1">
+  <w:abstractNum w:abstractNumId="2">
     <w:nsid w:val="03870B6B"/>
     <w:multiLevelType w:val="hybridMultilevel"/>
     <w:tmpl w:val="511C24AE"/>
@@ -947,7 +1508,7 @@
       </w:pPr>
     </w:lvl>
   </w:abstractNum>
-  <w:abstractNum w:abstractNumId="2">
+  <w:abstractNum w:abstractNumId="3">
     <w:nsid w:val="19BF7647"/>
     <w:multiLevelType w:val="hybridMultilevel"/>
     <w:tmpl w:val="B3E60E32"/>
@@ -1060,7 +1621,93 @@
       </w:rPr>
     </w:lvl>
   </w:abstractNum>
-  <w:abstractNum w:abstractNumId="3">
+  <w:abstractNum w:abstractNumId="4">
+    <w:nsid w:val="5CC11957"/>
+    <w:multiLevelType w:val="hybridMultilevel"/>
+    <w:tmpl w:val="4808CA86"/>
+    <w:lvl w:ilvl="0" w:tplc="080A000F">
+      <w:start w:val="1"/>
+      <w:numFmt w:val="decimal"/>
+      <w:lvlText w:val="%1."/>
+      <w:lvlJc w:val="left"/>
+      <w:pPr>
+        <w:ind w:left="360" w:hanging="360"/>
+      </w:pPr>
+    </w:lvl>
+    <w:lvl w:ilvl="1" w:tplc="080A0019" w:tentative="1">
+      <w:start w:val="1"/>
+      <w:numFmt w:val="lowerLetter"/>
+      <w:lvlText w:val="%2."/>
+      <w:lvlJc w:val="left"/>
+      <w:pPr>
+        <w:ind w:left="1080" w:hanging="360"/>
+      </w:pPr>
+    </w:lvl>
+    <w:lvl w:ilvl="2" w:tplc="080A001B" w:tentative="1">
+      <w:start w:val="1"/>
+      <w:numFmt w:val="lowerRoman"/>
+      <w:lvlText w:val="%3."/>
+      <w:lvlJc w:val="right"/>
+      <w:pPr>
+        <w:ind w:left="1800" w:hanging="180"/>
+      </w:pPr>
+    </w:lvl>
+    <w:lvl w:ilvl="3" w:tplc="080A000F" w:tentative="1">
+      <w:start w:val="1"/>
+      <w:numFmt w:val="decimal"/>
+      <w:lvlText w:val="%4."/>
+      <w:lvlJc w:val="left"/>
+      <w:pPr>
+        <w:ind w:left="2520" w:hanging="360"/>
+      </w:pPr>
+    </w:lvl>
+    <w:lvl w:ilvl="4" w:tplc="080A0019" w:tentative="1">
+      <w:start w:val="1"/>
+      <w:numFmt w:val="lowerLetter"/>
+      <w:lvlText w:val="%5."/>
+      <w:lvlJc w:val="left"/>
+      <w:pPr>
+        <w:ind w:left="3240" w:hanging="360"/>
+      </w:pPr>
+    </w:lvl>
+    <w:lvl w:ilvl="5" w:tplc="080A001B" w:tentative="1">
+      <w:start w:val="1"/>
+      <w:numFmt w:val="lowerRoman"/>
+      <w:lvlText w:val="%6."/>
+      <w:lvlJc w:val="right"/>
+      <w:pPr>
+        <w:ind w:left="3960" w:hanging="180"/>
+      </w:pPr>
+    </w:lvl>
+    <w:lvl w:ilvl="6" w:tplc="080A000F" w:tentative="1">
+      <w:start w:val="1"/>
+      <w:numFmt w:val="decimal"/>
+      <w:lvlText w:val="%7."/>
+      <w:lvlJc w:val="left"/>
+      <w:pPr>
+        <w:ind w:left="4680" w:hanging="360"/>
+      </w:pPr>
+    </w:lvl>
+    <w:lvl w:ilvl="7" w:tplc="080A0019" w:tentative="1">
+      <w:start w:val="1"/>
+      <w:numFmt w:val="lowerLetter"/>
+      <w:lvlText w:val="%8."/>
+      <w:lvlJc w:val="left"/>
+      <w:pPr>
+        <w:ind w:left="5400" w:hanging="360"/>
+      </w:pPr>
+    </w:lvl>
+    <w:lvl w:ilvl="8" w:tplc="080A001B" w:tentative="1">
+      <w:start w:val="1"/>
+      <w:numFmt w:val="lowerRoman"/>
+      <w:lvlText w:val="%9."/>
+      <w:lvlJc w:val="right"/>
+      <w:pPr>
+        <w:ind w:left="6120" w:hanging="180"/>
+      </w:pPr>
+    </w:lvl>
+  </w:abstractNum>
+  <w:abstractNum w:abstractNumId="5">
     <w:nsid w:val="7E486E62"/>
     <w:multiLevelType w:val="hybridMultilevel"/>
     <w:tmpl w:val="E800F01C"/>
@@ -1174,16 +1821,22 @@
     </w:lvl>
   </w:abstractNum>
   <w:num w:numId="1">
+    <w:abstractNumId w:val="3"/>
+  </w:num>
+  <w:num w:numId="2">
+    <w:abstractNumId w:val="5"/>
+  </w:num>
+  <w:num w:numId="3">
     <w:abstractNumId w:val="2"/>
   </w:num>
-  <w:num w:numId="2">
-    <w:abstractNumId w:val="3"/>
-  </w:num>
-  <w:num w:numId="3">
+  <w:num w:numId="4">
     <w:abstractNumId w:val="1"/>
   </w:num>
-  <w:num w:numId="4">
+  <w:num w:numId="5">
     <w:abstractNumId w:val="0"/>
+  </w:num>
+  <w:num w:numId="6">
+    <w:abstractNumId w:val="4"/>
   </w:num>
 </w:numbering>
 </file>

</xml_diff>